<commit_message>
updated CV with restricted drivers licence
</commit_message>
<xml_diff>
--- a/_site/downloads/Curriculum_Vitae_28_10_17.docx
+++ b/_site/downloads/Curriculum_Vitae_28_10_17.docx
@@ -98,6 +98,19 @@
         </w:rPr>
         <w:t>Currently employed by Iris Data Science as a part-time IT intern, and for Otago Polytechnic as Peer Tutor. Studying full time in the Bachelor of Information Technology at Otago Polytechnic, third year. Looking for full-time work in any IT field in need of software development, systems administration, or business networking.</w:t>
       </w:r>
+      <w:r>
+        <w:rPr>
+          <w:rFonts w:eastAsia="SimSun" w:cstheme="minorHAnsi"/>
+          <w:bCs/>
+          <w:color w:val="000000"/>
+          <w:sz w:val="28"/>
+          <w:szCs w:val="28"/>
+          <w:lang w:val="en-US"/>
+        </w:rPr>
+        <w:t xml:space="preserve"> Class 6R drivers licence.</w:t>
+      </w:r>
+      <w:bookmarkStart w:id="0" w:name="_GoBack"/>
+      <w:bookmarkEnd w:id="0"/>
     </w:p>
     <w:p>
       <w:pPr>
@@ -384,8 +397,6 @@
         </w:rPr>
         <w:t xml:space="preserve">LoRa </w:t>
       </w:r>
-      <w:bookmarkStart w:id="0" w:name="_GoBack"/>
-      <w:bookmarkEnd w:id="0"/>
       <w:r>
         <w:rPr>
           <w:rFonts w:cstheme="minorHAnsi"/>
@@ -2727,6 +2738,7 @@
     <w:lsdException w:name="HTML Preformatted" w:semiHidden="1" w:unhideWhenUsed="1"/>
     <w:lsdException w:name="HTML Sample" w:semiHidden="1" w:unhideWhenUsed="1"/>
     <w:lsdException w:name="HTML Variable" w:semiHidden="1" w:unhideWhenUsed="1"/>
+    <w:lsdException w:name="Normal Table" w:semiHidden="1" w:unhideWhenUsed="1"/>
     <w:lsdException w:name="No List" w:semiHidden="1" w:unhideWhenUsed="1"/>
     <w:lsdException w:name="Outline List 1" w:semiHidden="1" w:unhideWhenUsed="1"/>
     <w:lsdException w:name="Outline List 2" w:semiHidden="1" w:unhideWhenUsed="1"/>
@@ -2769,8 +2781,10 @@
     <w:lsdException w:name="Table Elegant" w:semiHidden="1" w:unhideWhenUsed="1"/>
     <w:lsdException w:name="Table Professional" w:semiHidden="1" w:unhideWhenUsed="1"/>
     <w:lsdException w:name="Table Subtle 1" w:semiHidden="1" w:unhideWhenUsed="1"/>
+    <w:lsdException w:name="Table Subtle 2" w:semiHidden="1" w:unhideWhenUsed="1"/>
     <w:lsdException w:name="Table Web 1" w:semiHidden="1" w:unhideWhenUsed="1"/>
     <w:lsdException w:name="Table Web 2" w:semiHidden="1" w:unhideWhenUsed="1"/>
+    <w:lsdException w:name="Table Web 3" w:semiHidden="1" w:unhideWhenUsed="1"/>
     <w:lsdException w:name="Balloon Text" w:semiHidden="1" w:unhideWhenUsed="1"/>
     <w:lsdException w:name="Table Grid" w:uiPriority="59"/>
     <w:lsdException w:name="Table Theme" w:semiHidden="1" w:unhideWhenUsed="1"/>

</xml_diff>